<commit_message>
Incremento de novos caso de uso
</commit_message>
<xml_diff>
--- a/documentacao/DCU/Documentação caso de uso copia2.docx
+++ b/documentacao/DCU/Documentação caso de uso copia2.docx
@@ -4321,8 +4321,6 @@
             <w:r>
               <w:t>5</w:t>
             </w:r>
-            <w:bookmarkStart w:id="0" w:name="_GoBack"/>
-            <w:bookmarkEnd w:id="0"/>
             <w:r>
               <w:t>-O usuário preenche os dados(tais como: nome da categoria,descrição ...)</w:t>
             </w:r>
@@ -6900,6 +6898,800 @@
       </w:tr>
     </w:tbl>
     <w:p/>
+    <w:p/>
+    <w:p>
+      <w:r>
+        <w:t>9.UC15:</w:t>
+      </w:r>
+      <w:r>
+        <w:t xml:space="preserve"> </w:t>
+      </w:r>
+      <w:r>
+        <w:t>Autenticar utilizador</w:t>
+      </w:r>
+    </w:p>
+    <w:tbl>
+      <w:tblPr>
+        <w:tblStyle w:val="TabelaSimples1"/>
+        <w:tblW w:w="0" w:type="auto"/>
+        <w:tblLook w:val="04A0" w:firstRow="1" w:lastRow="0" w:firstColumn="1" w:lastColumn="0" w:noHBand="0" w:noVBand="1"/>
+      </w:tblPr>
+      <w:tblGrid>
+        <w:gridCol w:w="4247"/>
+        <w:gridCol w:w="4247"/>
+      </w:tblGrid>
+      <w:tr>
+        <w:trPr>
+          <w:cnfStyle w:val="100000000000" w:firstRow="1" w:lastRow="0" w:firstColumn="0" w:lastColumn="0" w:oddVBand="0" w:evenVBand="0" w:oddHBand="0" w:evenHBand="0" w:firstRowFirstColumn="0" w:firstRowLastColumn="0" w:lastRowFirstColumn="0" w:lastRowLastColumn="0"/>
+        </w:trPr>
+        <w:tc>
+          <w:tcPr>
+            <w:cnfStyle w:val="001000000000" w:firstRow="0" w:lastRow="0" w:firstColumn="1" w:lastColumn="0" w:oddVBand="0" w:evenVBand="0" w:oddHBand="0" w:evenHBand="0" w:firstRowFirstColumn="0" w:firstRowLastColumn="0" w:lastRowFirstColumn="0" w:lastRowLastColumn="0"/>
+            <w:tcW w:w="4247" w:type="dxa"/>
+          </w:tcPr>
+          <w:p>
+            <w:r>
+              <w:t>Nome do caso de uso</w:t>
+            </w:r>
+          </w:p>
+        </w:tc>
+        <w:tc>
+          <w:tcPr>
+            <w:tcW w:w="4247" w:type="dxa"/>
+          </w:tcPr>
+          <w:p>
+            <w:pPr>
+              <w:cnfStyle w:val="100000000000" w:firstRow="1" w:lastRow="0" w:firstColumn="0" w:lastColumn="0" w:oddVBand="0" w:evenVBand="0" w:oddHBand="0" w:evenHBand="0" w:firstRowFirstColumn="0" w:firstRowLastColumn="0" w:lastRowFirstColumn="0" w:lastRowLastColumn="0"/>
+            </w:pPr>
+            <w:r>
+              <w:t>UC15-Autenticar utilizador</w:t>
+            </w:r>
+          </w:p>
+        </w:tc>
+      </w:tr>
+      <w:tr>
+        <w:trPr>
+          <w:cnfStyle w:val="000000100000" w:firstRow="0" w:lastRow="0" w:firstColumn="0" w:lastColumn="0" w:oddVBand="0" w:evenVBand="0" w:oddHBand="1" w:evenHBand="0" w:firstRowFirstColumn="0" w:firstRowLastColumn="0" w:lastRowFirstColumn="0" w:lastRowLastColumn="0"/>
+        </w:trPr>
+        <w:tc>
+          <w:tcPr>
+            <w:cnfStyle w:val="001000000000" w:firstRow="0" w:lastRow="0" w:firstColumn="1" w:lastColumn="0" w:oddVBand="0" w:evenVBand="0" w:oddHBand="0" w:evenHBand="0" w:firstRowFirstColumn="0" w:firstRowLastColumn="0" w:lastRowFirstColumn="0" w:lastRowLastColumn="0"/>
+            <w:tcW w:w="4247" w:type="dxa"/>
+          </w:tcPr>
+          <w:p>
+            <w:r>
+              <w:t>Caso de uso Geral</w:t>
+            </w:r>
+          </w:p>
+        </w:tc>
+        <w:tc>
+          <w:tcPr>
+            <w:tcW w:w="4247" w:type="dxa"/>
+          </w:tcPr>
+          <w:p>
+            <w:pPr>
+              <w:jc w:val="center"/>
+              <w:cnfStyle w:val="000000100000" w:firstRow="0" w:lastRow="0" w:firstColumn="0" w:lastColumn="0" w:oddVBand="0" w:evenVBand="0" w:oddHBand="1" w:evenHBand="0" w:firstRowFirstColumn="0" w:firstRowLastColumn="0" w:lastRowFirstColumn="0" w:lastRowLastColumn="0"/>
+            </w:pPr>
+            <w:r>
+              <w:t>-</w:t>
+            </w:r>
+          </w:p>
+        </w:tc>
+      </w:tr>
+      <w:tr>
+        <w:tc>
+          <w:tcPr>
+            <w:cnfStyle w:val="001000000000" w:firstRow="0" w:lastRow="0" w:firstColumn="1" w:lastColumn="0" w:oddVBand="0" w:evenVBand="0" w:oddHBand="0" w:evenHBand="0" w:firstRowFirstColumn="0" w:firstRowLastColumn="0" w:lastRowFirstColumn="0" w:lastRowLastColumn="0"/>
+            <w:tcW w:w="4247" w:type="dxa"/>
+          </w:tcPr>
+          <w:p>
+            <w:r>
+              <w:t>Ator principal</w:t>
+            </w:r>
+          </w:p>
+        </w:tc>
+        <w:tc>
+          <w:tcPr>
+            <w:tcW w:w="4247" w:type="dxa"/>
+          </w:tcPr>
+          <w:p>
+            <w:pPr>
+              <w:cnfStyle w:val="000000000000" w:firstRow="0" w:lastRow="0" w:firstColumn="0" w:lastColumn="0" w:oddVBand="0" w:evenVBand="0" w:oddHBand="0" w:evenHBand="0" w:firstRowFirstColumn="0" w:firstRowLastColumn="0" w:lastRowFirstColumn="0" w:lastRowLastColumn="0"/>
+            </w:pPr>
+            <w:r>
+              <w:t>Utilizador</w:t>
+            </w:r>
+          </w:p>
+        </w:tc>
+      </w:tr>
+      <w:tr>
+        <w:trPr>
+          <w:cnfStyle w:val="000000100000" w:firstRow="0" w:lastRow="0" w:firstColumn="0" w:lastColumn="0" w:oddVBand="0" w:evenVBand="0" w:oddHBand="1" w:evenHBand="0" w:firstRowFirstColumn="0" w:firstRowLastColumn="0" w:lastRowFirstColumn="0" w:lastRowLastColumn="0"/>
+        </w:trPr>
+        <w:tc>
+          <w:tcPr>
+            <w:cnfStyle w:val="001000000000" w:firstRow="0" w:lastRow="0" w:firstColumn="1" w:lastColumn="0" w:oddVBand="0" w:evenVBand="0" w:oddHBand="0" w:evenHBand="0" w:firstRowFirstColumn="0" w:firstRowLastColumn="0" w:lastRowFirstColumn="0" w:lastRowLastColumn="0"/>
+            <w:tcW w:w="4247" w:type="dxa"/>
+          </w:tcPr>
+          <w:p>
+            <w:r>
+              <w:t>Ator secundário</w:t>
+            </w:r>
+          </w:p>
+        </w:tc>
+        <w:tc>
+          <w:tcPr>
+            <w:tcW w:w="4247" w:type="dxa"/>
+          </w:tcPr>
+          <w:p>
+            <w:pPr>
+              <w:jc w:val="center"/>
+              <w:cnfStyle w:val="000000100000" w:firstRow="0" w:lastRow="0" w:firstColumn="0" w:lastColumn="0" w:oddVBand="0" w:evenVBand="0" w:oddHBand="1" w:evenHBand="0" w:firstRowFirstColumn="0" w:firstRowLastColumn="0" w:lastRowFirstColumn="0" w:lastRowLastColumn="0"/>
+            </w:pPr>
+            <w:r>
+              <w:t>-</w:t>
+            </w:r>
+          </w:p>
+        </w:tc>
+      </w:tr>
+      <w:tr>
+        <w:tc>
+          <w:tcPr>
+            <w:cnfStyle w:val="001000000000" w:firstRow="0" w:lastRow="0" w:firstColumn="1" w:lastColumn="0" w:oddVBand="0" w:evenVBand="0" w:oddHBand="0" w:evenHBand="0" w:firstRowFirstColumn="0" w:firstRowLastColumn="0" w:lastRowFirstColumn="0" w:lastRowLastColumn="0"/>
+            <w:tcW w:w="4247" w:type="dxa"/>
+          </w:tcPr>
+          <w:p>
+            <w:r>
+              <w:t>Resumo</w:t>
+            </w:r>
+          </w:p>
+        </w:tc>
+        <w:tc>
+          <w:tcPr>
+            <w:tcW w:w="4247" w:type="dxa"/>
+          </w:tcPr>
+          <w:p>
+            <w:pPr>
+              <w:cnfStyle w:val="000000000000" w:firstRow="0" w:lastRow="0" w:firstColumn="0" w:lastColumn="0" w:oddVBand="0" w:evenVBand="0" w:oddHBand="0" w:evenHBand="0" w:firstRowFirstColumn="0" w:firstRowLastColumn="0" w:lastRowFirstColumn="0" w:lastRowLastColumn="0"/>
+            </w:pPr>
+            <w:r>
+              <w:t>Permite ao sistema verificar se o utilizador está devidamente autenticado, garantindo que apenas utilizadores registados e logados possam executar funcionalidades restritas.</w:t>
+            </w:r>
+          </w:p>
+        </w:tc>
+      </w:tr>
+      <w:tr>
+        <w:trPr>
+          <w:cnfStyle w:val="000000100000" w:firstRow="0" w:lastRow="0" w:firstColumn="0" w:lastColumn="0" w:oddVBand="0" w:evenVBand="0" w:oddHBand="1" w:evenHBand="0" w:firstRowFirstColumn="0" w:firstRowLastColumn="0" w:lastRowFirstColumn="0" w:lastRowLastColumn="0"/>
+        </w:trPr>
+        <w:tc>
+          <w:tcPr>
+            <w:cnfStyle w:val="001000000000" w:firstRow="0" w:lastRow="0" w:firstColumn="1" w:lastColumn="0" w:oddVBand="0" w:evenVBand="0" w:oddHBand="0" w:evenHBand="0" w:firstRowFirstColumn="0" w:firstRowLastColumn="0" w:lastRowFirstColumn="0" w:lastRowLastColumn="0"/>
+            <w:tcW w:w="4247" w:type="dxa"/>
+          </w:tcPr>
+          <w:p>
+            <w:r>
+              <w:t>Pré-condições</w:t>
+            </w:r>
+          </w:p>
+        </w:tc>
+        <w:tc>
+          <w:tcPr>
+            <w:tcW w:w="4247" w:type="dxa"/>
+          </w:tcPr>
+          <w:p>
+            <w:pPr>
+              <w:cnfStyle w:val="000000100000" w:firstRow="0" w:lastRow="0" w:firstColumn="0" w:lastColumn="0" w:oddVBand="0" w:evenVBand="0" w:oddHBand="1" w:evenHBand="0" w:firstRowFirstColumn="0" w:firstRowLastColumn="0" w:lastRowFirstColumn="0" w:lastRowLastColumn="0"/>
+            </w:pPr>
+            <w:r>
+              <w:t>O utilizador deve estar registado no sistema.</w:t>
+            </w:r>
+          </w:p>
+        </w:tc>
+      </w:tr>
+      <w:tr>
+        <w:tc>
+          <w:tcPr>
+            <w:cnfStyle w:val="001000000000" w:firstRow="0" w:lastRow="0" w:firstColumn="1" w:lastColumn="0" w:oddVBand="0" w:evenVBand="0" w:oddHBand="0" w:evenHBand="0" w:firstRowFirstColumn="0" w:firstRowLastColumn="0" w:lastRowFirstColumn="0" w:lastRowLastColumn="0"/>
+            <w:tcW w:w="4247" w:type="dxa"/>
+          </w:tcPr>
+          <w:p>
+            <w:r>
+              <w:lastRenderedPageBreak/>
+              <w:t xml:space="preserve">Pós-condições </w:t>
+            </w:r>
+          </w:p>
+        </w:tc>
+        <w:tc>
+          <w:tcPr>
+            <w:tcW w:w="4247" w:type="dxa"/>
+          </w:tcPr>
+          <w:p>
+            <w:pPr>
+              <w:cnfStyle w:val="000000000000" w:firstRow="0" w:lastRow="0" w:firstColumn="0" w:lastColumn="0" w:oddVBand="0" w:evenVBand="0" w:oddHBand="0" w:evenHBand="0" w:firstRowFirstColumn="0" w:firstRowLastColumn="0" w:lastRowFirstColumn="0" w:lastRowLastColumn="0"/>
+            </w:pPr>
+            <w:r>
+              <w:t>O utilizador fica autenticado com uma sessão ativa.</w:t>
+            </w:r>
+          </w:p>
+        </w:tc>
+      </w:tr>
+      <w:tr>
+        <w:trPr>
+          <w:cnfStyle w:val="000000100000" w:firstRow="0" w:lastRow="0" w:firstColumn="0" w:lastColumn="0" w:oddVBand="0" w:evenVBand="0" w:oddHBand="1" w:evenHBand="0" w:firstRowFirstColumn="0" w:firstRowLastColumn="0" w:lastRowFirstColumn="0" w:lastRowLastColumn="0"/>
+        </w:trPr>
+        <w:tc>
+          <w:tcPr>
+            <w:cnfStyle w:val="001000000000" w:firstRow="0" w:lastRow="0" w:firstColumn="1" w:lastColumn="0" w:oddVBand="0" w:evenVBand="0" w:oddHBand="0" w:evenHBand="0" w:firstRowFirstColumn="0" w:firstRowLastColumn="0" w:lastRowFirstColumn="0" w:lastRowLastColumn="0"/>
+            <w:tcW w:w="8494" w:type="dxa"/>
+            <w:gridSpan w:val="2"/>
+          </w:tcPr>
+          <w:p>
+            <w:pPr>
+              <w:jc w:val="center"/>
+            </w:pPr>
+            <w:r>
+              <w:t>Cenário Principal</w:t>
+            </w:r>
+          </w:p>
+        </w:tc>
+      </w:tr>
+      <w:tr>
+        <w:tc>
+          <w:tcPr>
+            <w:cnfStyle w:val="001000000000" w:firstRow="0" w:lastRow="0" w:firstColumn="1" w:lastColumn="0" w:oddVBand="0" w:evenVBand="0" w:oddHBand="0" w:evenHBand="0" w:firstRowFirstColumn="0" w:firstRowLastColumn="0" w:lastRowFirstColumn="0" w:lastRowLastColumn="0"/>
+            <w:tcW w:w="4247" w:type="dxa"/>
+          </w:tcPr>
+          <w:p>
+            <w:pPr>
+              <w:jc w:val="center"/>
+            </w:pPr>
+            <w:r>
+              <w:t>Ações do Ator</w:t>
+            </w:r>
+          </w:p>
+        </w:tc>
+        <w:tc>
+          <w:tcPr>
+            <w:tcW w:w="4247" w:type="dxa"/>
+          </w:tcPr>
+          <w:p>
+            <w:pPr>
+              <w:jc w:val="center"/>
+              <w:cnfStyle w:val="000000000000" w:firstRow="0" w:lastRow="0" w:firstColumn="0" w:lastColumn="0" w:oddVBand="0" w:evenVBand="0" w:oddHBand="0" w:evenHBand="0" w:firstRowFirstColumn="0" w:firstRowLastColumn="0" w:lastRowFirstColumn="0" w:lastRowLastColumn="0"/>
+              <w:rPr>
+                <w:b/>
+              </w:rPr>
+            </w:pPr>
+            <w:r>
+              <w:rPr>
+                <w:b/>
+              </w:rPr>
+              <w:t>Ações do sistema</w:t>
+            </w:r>
+          </w:p>
+        </w:tc>
+      </w:tr>
+      <w:tr>
+        <w:trPr>
+          <w:cnfStyle w:val="000000100000" w:firstRow="0" w:lastRow="0" w:firstColumn="0" w:lastColumn="0" w:oddVBand="0" w:evenVBand="0" w:oddHBand="1" w:evenHBand="0" w:firstRowFirstColumn="0" w:firstRowLastColumn="0" w:lastRowFirstColumn="0" w:lastRowLastColumn="0"/>
+        </w:trPr>
+        <w:tc>
+          <w:tcPr>
+            <w:cnfStyle w:val="001000000000" w:firstRow="0" w:lastRow="0" w:firstColumn="1" w:lastColumn="0" w:oddVBand="0" w:evenVBand="0" w:oddHBand="0" w:evenHBand="0" w:firstRowFirstColumn="0" w:firstRowLastColumn="0" w:lastRowFirstColumn="0" w:lastRowLastColumn="0"/>
+            <w:tcW w:w="4247" w:type="dxa"/>
+          </w:tcPr>
+          <w:p>
+            <w:r>
+              <w:t>1. O utilizador tenta executar uma funcionalidade restrita.</w:t>
+            </w:r>
+          </w:p>
+        </w:tc>
+        <w:tc>
+          <w:tcPr>
+            <w:tcW w:w="4247" w:type="dxa"/>
+          </w:tcPr>
+          <w:p>
+            <w:pPr>
+              <w:cnfStyle w:val="000000100000" w:firstRow="0" w:lastRow="0" w:firstColumn="0" w:lastColumn="0" w:oddVBand="0" w:evenVBand="0" w:oddHBand="1" w:evenHBand="0" w:firstRowFirstColumn="0" w:firstRowLastColumn="0" w:lastRowFirstColumn="0" w:lastRowLastColumn="0"/>
+            </w:pPr>
+          </w:p>
+        </w:tc>
+      </w:tr>
+      <w:tr>
+        <w:tc>
+          <w:tcPr>
+            <w:cnfStyle w:val="001000000000" w:firstRow="0" w:lastRow="0" w:firstColumn="1" w:lastColumn="0" w:oddVBand="0" w:evenVBand="0" w:oddHBand="0" w:evenHBand="0" w:firstRowFirstColumn="0" w:firstRowLastColumn="0" w:lastRowFirstColumn="0" w:lastRowLastColumn="0"/>
+            <w:tcW w:w="4247" w:type="dxa"/>
+          </w:tcPr>
+          <w:p/>
+        </w:tc>
+        <w:tc>
+          <w:tcPr>
+            <w:tcW w:w="4247" w:type="dxa"/>
+          </w:tcPr>
+          <w:p>
+            <w:pPr>
+              <w:cnfStyle w:val="000000000000" w:firstRow="0" w:lastRow="0" w:firstColumn="0" w:lastColumn="0" w:oddVBand="0" w:evenVBand="0" w:oddHBand="0" w:evenHBand="0" w:firstRowFirstColumn="0" w:firstRowLastColumn="0" w:lastRowFirstColumn="0" w:lastRowLastColumn="0"/>
+            </w:pPr>
+            <w:r>
+              <w:t>2. O sistema verifica se existe sessão ativa.</w:t>
+            </w:r>
+          </w:p>
+        </w:tc>
+      </w:tr>
+      <w:tr>
+        <w:trPr>
+          <w:cnfStyle w:val="000000100000" w:firstRow="0" w:lastRow="0" w:firstColumn="0" w:lastColumn="0" w:oddVBand="0" w:evenVBand="0" w:oddHBand="1" w:evenHBand="0" w:firstRowFirstColumn="0" w:firstRowLastColumn="0" w:lastRowFirstColumn="0" w:lastRowLastColumn="0"/>
+        </w:trPr>
+        <w:tc>
+          <w:tcPr>
+            <w:cnfStyle w:val="001000000000" w:firstRow="0" w:lastRow="0" w:firstColumn="1" w:lastColumn="0" w:oddVBand="0" w:evenVBand="0" w:oddHBand="0" w:evenHBand="0" w:firstRowFirstColumn="0" w:firstRowLastColumn="0" w:lastRowFirstColumn="0" w:lastRowLastColumn="0"/>
+            <w:tcW w:w="4247" w:type="dxa"/>
+          </w:tcPr>
+          <w:p/>
+        </w:tc>
+        <w:tc>
+          <w:tcPr>
+            <w:tcW w:w="4247" w:type="dxa"/>
+          </w:tcPr>
+          <w:p>
+            <w:pPr>
+              <w:cnfStyle w:val="000000100000" w:firstRow="0" w:lastRow="0" w:firstColumn="0" w:lastColumn="0" w:oddVBand="0" w:evenVBand="0" w:oddHBand="1" w:evenHBand="0" w:firstRowFirstColumn="0" w:firstRowLastColumn="0" w:lastRowFirstColumn="0" w:lastRowLastColumn="0"/>
+            </w:pPr>
+            <w:r>
+              <w:t>3. A autenticação é confirmada.</w:t>
+            </w:r>
+          </w:p>
+        </w:tc>
+      </w:tr>
+      <w:tr>
+        <w:tc>
+          <w:tcPr>
+            <w:cnfStyle w:val="001000000000" w:firstRow="0" w:lastRow="0" w:firstColumn="1" w:lastColumn="0" w:oddVBand="0" w:evenVBand="0" w:oddHBand="0" w:evenHBand="0" w:firstRowFirstColumn="0" w:firstRowLastColumn="0" w:lastRowFirstColumn="0" w:lastRowLastColumn="0"/>
+            <w:tcW w:w="4247" w:type="dxa"/>
+          </w:tcPr>
+          <w:p/>
+        </w:tc>
+        <w:tc>
+          <w:tcPr>
+            <w:tcW w:w="4247" w:type="dxa"/>
+          </w:tcPr>
+          <w:p>
+            <w:pPr>
+              <w:cnfStyle w:val="000000000000" w:firstRow="0" w:lastRow="0" w:firstColumn="0" w:lastColumn="0" w:oddVBand="0" w:evenVBand="0" w:oddHBand="0" w:evenHBand="0" w:firstRowFirstColumn="0" w:firstRowLastColumn="0" w:lastRowFirstColumn="0" w:lastRowLastColumn="0"/>
+            </w:pPr>
+            <w:r>
+              <w:t>4-Lista todas as categorias e em cada categoria as opções de ver,editar, excluir e listar tópicos</w:t>
+            </w:r>
+          </w:p>
+        </w:tc>
+      </w:tr>
+      <w:tr>
+        <w:trPr>
+          <w:cnfStyle w:val="000000100000" w:firstRow="0" w:lastRow="0" w:firstColumn="0" w:lastColumn="0" w:oddVBand="0" w:evenVBand="0" w:oddHBand="1" w:evenHBand="0" w:firstRowFirstColumn="0" w:firstRowLastColumn="0" w:lastRowFirstColumn="0" w:lastRowLastColumn="0"/>
+          <w:trHeight w:val="136"/>
+        </w:trPr>
+        <w:tc>
+          <w:tcPr>
+            <w:cnfStyle w:val="001000000000" w:firstRow="0" w:lastRow="0" w:firstColumn="1" w:lastColumn="0" w:oddVBand="0" w:evenVBand="0" w:oddHBand="0" w:evenHBand="0" w:firstRowFirstColumn="0" w:firstRowLastColumn="0" w:lastRowFirstColumn="0" w:lastRowLastColumn="0"/>
+            <w:tcW w:w="4247" w:type="dxa"/>
+          </w:tcPr>
+          <w:p>
+            <w:r>
+              <w:t>Restrições/Validações</w:t>
+            </w:r>
+          </w:p>
+        </w:tc>
+        <w:tc>
+          <w:tcPr>
+            <w:tcW w:w="4247" w:type="dxa"/>
+          </w:tcPr>
+          <w:p>
+            <w:pPr>
+              <w:cnfStyle w:val="000000100000" w:firstRow="0" w:lastRow="0" w:firstColumn="0" w:lastColumn="0" w:oddVBand="0" w:evenVBand="0" w:oddHBand="1" w:evenHBand="0" w:firstRowFirstColumn="0" w:firstRowLastColumn="0" w:lastRowFirstColumn="0" w:lastRowLastColumn="0"/>
+            </w:pPr>
+            <w:r>
+              <w:t>3a. Se não existir sessão ativa, o sistema solicita login.</w:t>
+            </w:r>
+            <w:r>
+              <w:br/>
+              <w:t>3b. Se as credenciais forem inválidas, o acesso é negado.</w:t>
+            </w:r>
+          </w:p>
+        </w:tc>
+      </w:tr>
+    </w:tbl>
+    <w:p/>
+    <w:p>
+      <w:r>
+        <w:t>10.UC16:</w:t>
+      </w:r>
+      <w:r>
+        <w:t xml:space="preserve"> </w:t>
+      </w:r>
+      <w:r>
+        <w:t>Validar permissões</w:t>
+      </w:r>
+    </w:p>
+    <w:tbl>
+      <w:tblPr>
+        <w:tblStyle w:val="TabelaSimples1"/>
+        <w:tblW w:w="0" w:type="auto"/>
+        <w:tblLook w:val="04A0" w:firstRow="1" w:lastRow="0" w:firstColumn="1" w:lastColumn="0" w:noHBand="0" w:noVBand="1"/>
+      </w:tblPr>
+      <w:tblGrid>
+        <w:gridCol w:w="4247"/>
+        <w:gridCol w:w="4247"/>
+      </w:tblGrid>
+      <w:tr>
+        <w:trPr>
+          <w:cnfStyle w:val="100000000000" w:firstRow="1" w:lastRow="0" w:firstColumn="0" w:lastColumn="0" w:oddVBand="0" w:evenVBand="0" w:oddHBand="0" w:evenHBand="0" w:firstRowFirstColumn="0" w:firstRowLastColumn="0" w:lastRowFirstColumn="0" w:lastRowLastColumn="0"/>
+        </w:trPr>
+        <w:tc>
+          <w:tcPr>
+            <w:cnfStyle w:val="001000000000" w:firstRow="0" w:lastRow="0" w:firstColumn="1" w:lastColumn="0" w:oddVBand="0" w:evenVBand="0" w:oddHBand="0" w:evenHBand="0" w:firstRowFirstColumn="0" w:firstRowLastColumn="0" w:lastRowFirstColumn="0" w:lastRowLastColumn="0"/>
+            <w:tcW w:w="4247" w:type="dxa"/>
+          </w:tcPr>
+          <w:p>
+            <w:r>
+              <w:t>Nome do caso de uso</w:t>
+            </w:r>
+          </w:p>
+        </w:tc>
+        <w:tc>
+          <w:tcPr>
+            <w:tcW w:w="4247" w:type="dxa"/>
+          </w:tcPr>
+          <w:p>
+            <w:pPr>
+              <w:cnfStyle w:val="100000000000" w:firstRow="1" w:lastRow="0" w:firstColumn="0" w:lastColumn="0" w:oddVBand="0" w:evenVBand="0" w:oddHBand="0" w:evenHBand="0" w:firstRowFirstColumn="0" w:firstRowLastColumn="0" w:lastRowFirstColumn="0" w:lastRowLastColumn="0"/>
+            </w:pPr>
+            <w:r>
+              <w:t>UC1</w:t>
+            </w:r>
+            <w:r>
+              <w:t xml:space="preserve">6- </w:t>
+            </w:r>
+            <w:r>
+              <w:t>Validar permissões</w:t>
+            </w:r>
+          </w:p>
+        </w:tc>
+      </w:tr>
+      <w:tr>
+        <w:trPr>
+          <w:cnfStyle w:val="000000100000" w:firstRow="0" w:lastRow="0" w:firstColumn="0" w:lastColumn="0" w:oddVBand="0" w:evenVBand="0" w:oddHBand="1" w:evenHBand="0" w:firstRowFirstColumn="0" w:firstRowLastColumn="0" w:lastRowFirstColumn="0" w:lastRowLastColumn="0"/>
+        </w:trPr>
+        <w:tc>
+          <w:tcPr>
+            <w:cnfStyle w:val="001000000000" w:firstRow="0" w:lastRow="0" w:firstColumn="1" w:lastColumn="0" w:oddVBand="0" w:evenVBand="0" w:oddHBand="0" w:evenHBand="0" w:firstRowFirstColumn="0" w:firstRowLastColumn="0" w:lastRowFirstColumn="0" w:lastRowLastColumn="0"/>
+            <w:tcW w:w="4247" w:type="dxa"/>
+          </w:tcPr>
+          <w:p>
+            <w:r>
+              <w:t>Caso de uso Geral</w:t>
+            </w:r>
+          </w:p>
+        </w:tc>
+        <w:tc>
+          <w:tcPr>
+            <w:tcW w:w="4247" w:type="dxa"/>
+          </w:tcPr>
+          <w:p>
+            <w:pPr>
+              <w:jc w:val="center"/>
+              <w:cnfStyle w:val="000000100000" w:firstRow="0" w:lastRow="0" w:firstColumn="0" w:lastColumn="0" w:oddVBand="0" w:evenVBand="0" w:oddHBand="1" w:evenHBand="0" w:firstRowFirstColumn="0" w:firstRowLastColumn="0" w:lastRowFirstColumn="0" w:lastRowLastColumn="0"/>
+            </w:pPr>
+            <w:r>
+              <w:t>-</w:t>
+            </w:r>
+          </w:p>
+        </w:tc>
+      </w:tr>
+      <w:tr>
+        <w:tc>
+          <w:tcPr>
+            <w:cnfStyle w:val="001000000000" w:firstRow="0" w:lastRow="0" w:firstColumn="1" w:lastColumn="0" w:oddVBand="0" w:evenVBand="0" w:oddHBand="0" w:evenHBand="0" w:firstRowFirstColumn="0" w:firstRowLastColumn="0" w:lastRowFirstColumn="0" w:lastRowLastColumn="0"/>
+            <w:tcW w:w="4247" w:type="dxa"/>
+          </w:tcPr>
+          <w:p>
+            <w:r>
+              <w:t>Ator principal</w:t>
+            </w:r>
+          </w:p>
+        </w:tc>
+        <w:tc>
+          <w:tcPr>
+            <w:tcW w:w="4247" w:type="dxa"/>
+          </w:tcPr>
+          <w:p>
+            <w:pPr>
+              <w:cnfStyle w:val="000000000000" w:firstRow="0" w:lastRow="0" w:firstColumn="0" w:lastColumn="0" w:oddVBand="0" w:evenVBand="0" w:oddHBand="0" w:evenHBand="0" w:firstRowFirstColumn="0" w:firstRowLastColumn="0" w:lastRowFirstColumn="0" w:lastRowLastColumn="0"/>
+            </w:pPr>
+            <w:r>
+              <w:t>Utilizador</w:t>
+            </w:r>
+          </w:p>
+        </w:tc>
+      </w:tr>
+      <w:tr>
+        <w:trPr>
+          <w:cnfStyle w:val="000000100000" w:firstRow="0" w:lastRow="0" w:firstColumn="0" w:lastColumn="0" w:oddVBand="0" w:evenVBand="0" w:oddHBand="1" w:evenHBand="0" w:firstRowFirstColumn="0" w:firstRowLastColumn="0" w:lastRowFirstColumn="0" w:lastRowLastColumn="0"/>
+        </w:trPr>
+        <w:tc>
+          <w:tcPr>
+            <w:cnfStyle w:val="001000000000" w:firstRow="0" w:lastRow="0" w:firstColumn="1" w:lastColumn="0" w:oddVBand="0" w:evenVBand="0" w:oddHBand="0" w:evenHBand="0" w:firstRowFirstColumn="0" w:firstRowLastColumn="0" w:lastRowFirstColumn="0" w:lastRowLastColumn="0"/>
+            <w:tcW w:w="4247" w:type="dxa"/>
+          </w:tcPr>
+          <w:p>
+            <w:r>
+              <w:t>Ator secundário</w:t>
+            </w:r>
+          </w:p>
+        </w:tc>
+        <w:tc>
+          <w:tcPr>
+            <w:tcW w:w="4247" w:type="dxa"/>
+          </w:tcPr>
+          <w:p>
+            <w:pPr>
+              <w:jc w:val="center"/>
+              <w:cnfStyle w:val="000000100000" w:firstRow="0" w:lastRow="0" w:firstColumn="0" w:lastColumn="0" w:oddVBand="0" w:evenVBand="0" w:oddHBand="1" w:evenHBand="0" w:firstRowFirstColumn="0" w:firstRowLastColumn="0" w:lastRowFirstColumn="0" w:lastRowLastColumn="0"/>
+            </w:pPr>
+            <w:r>
+              <w:t>-</w:t>
+            </w:r>
+          </w:p>
+        </w:tc>
+      </w:tr>
+      <w:tr>
+        <w:tc>
+          <w:tcPr>
+            <w:cnfStyle w:val="001000000000" w:firstRow="0" w:lastRow="0" w:firstColumn="1" w:lastColumn="0" w:oddVBand="0" w:evenVBand="0" w:oddHBand="0" w:evenHBand="0" w:firstRowFirstColumn="0" w:firstRowLastColumn="0" w:lastRowFirstColumn="0" w:lastRowLastColumn="0"/>
+            <w:tcW w:w="4247" w:type="dxa"/>
+          </w:tcPr>
+          <w:p>
+            <w:r>
+              <w:t>Resumo</w:t>
+            </w:r>
+          </w:p>
+        </w:tc>
+        <w:tc>
+          <w:tcPr>
+            <w:tcW w:w="4247" w:type="dxa"/>
+          </w:tcPr>
+          <w:p>
+            <w:pPr>
+              <w:cnfStyle w:val="000000000000" w:firstRow="0" w:lastRow="0" w:firstColumn="0" w:lastColumn="0" w:oddVBand="0" w:evenVBand="0" w:oddHBand="0" w:evenHBand="0" w:firstRowFirstColumn="0" w:firstRowLastColumn="0" w:lastRowFirstColumn="0" w:lastRowLastColumn="0"/>
+            </w:pPr>
+            <w:r>
+              <w:t>Verifica se o utilizador autenticado possui permissão para executar determinada ação, considerando o seu perfil e estado da conta.</w:t>
+            </w:r>
+          </w:p>
+        </w:tc>
+      </w:tr>
+      <w:tr>
+        <w:trPr>
+          <w:cnfStyle w:val="000000100000" w:firstRow="0" w:lastRow="0" w:firstColumn="0" w:lastColumn="0" w:oddVBand="0" w:evenVBand="0" w:oddHBand="1" w:evenHBand="0" w:firstRowFirstColumn="0" w:firstRowLastColumn="0" w:lastRowFirstColumn="0" w:lastRowLastColumn="0"/>
+        </w:trPr>
+        <w:tc>
+          <w:tcPr>
+            <w:cnfStyle w:val="001000000000" w:firstRow="0" w:lastRow="0" w:firstColumn="1" w:lastColumn="0" w:oddVBand="0" w:evenVBand="0" w:oddHBand="0" w:evenHBand="0" w:firstRowFirstColumn="0" w:firstRowLastColumn="0" w:lastRowFirstColumn="0" w:lastRowLastColumn="0"/>
+            <w:tcW w:w="4247" w:type="dxa"/>
+          </w:tcPr>
+          <w:p>
+            <w:r>
+              <w:t>Pré-condições</w:t>
+            </w:r>
+          </w:p>
+        </w:tc>
+        <w:tc>
+          <w:tcPr>
+            <w:tcW w:w="4247" w:type="dxa"/>
+          </w:tcPr>
+          <w:p>
+            <w:pPr>
+              <w:cnfStyle w:val="000000100000" w:firstRow="0" w:lastRow="0" w:firstColumn="0" w:lastColumn="0" w:oddVBand="0" w:evenVBand="0" w:oddHBand="1" w:evenHBand="0" w:firstRowFirstColumn="0" w:firstRowLastColumn="0" w:lastRowFirstColumn="0" w:lastRowLastColumn="0"/>
+            </w:pPr>
+            <w:r>
+              <w:t>O utilizador deve estar autenticado.</w:t>
+            </w:r>
+          </w:p>
+        </w:tc>
+      </w:tr>
+      <w:tr>
+        <w:tc>
+          <w:tcPr>
+            <w:cnfStyle w:val="001000000000" w:firstRow="0" w:lastRow="0" w:firstColumn="1" w:lastColumn="0" w:oddVBand="0" w:evenVBand="0" w:oddHBand="0" w:evenHBand="0" w:firstRowFirstColumn="0" w:firstRowLastColumn="0" w:lastRowFirstColumn="0" w:lastRowLastColumn="0"/>
+            <w:tcW w:w="4247" w:type="dxa"/>
+          </w:tcPr>
+          <w:p>
+            <w:r>
+              <w:t xml:space="preserve">Pós-condições </w:t>
+            </w:r>
+          </w:p>
+        </w:tc>
+        <w:tc>
+          <w:tcPr>
+            <w:tcW w:w="4247" w:type="dxa"/>
+          </w:tcPr>
+          <w:p>
+            <w:pPr>
+              <w:cnfStyle w:val="000000000000" w:firstRow="0" w:lastRow="0" w:firstColumn="0" w:lastColumn="0" w:oddVBand="0" w:evenVBand="0" w:oddHBand="0" w:evenHBand="0" w:firstRowFirstColumn="0" w:firstRowLastColumn="0" w:lastRowFirstColumn="0" w:lastRowLastColumn="0"/>
+            </w:pPr>
+            <w:r>
+              <w:t>O sistema autoriza ou bloqueia a execução da ação solicitada.</w:t>
+            </w:r>
+          </w:p>
+        </w:tc>
+      </w:tr>
+      <w:tr>
+        <w:trPr>
+          <w:cnfStyle w:val="000000100000" w:firstRow="0" w:lastRow="0" w:firstColumn="0" w:lastColumn="0" w:oddVBand="0" w:evenVBand="0" w:oddHBand="1" w:evenHBand="0" w:firstRowFirstColumn="0" w:firstRowLastColumn="0" w:lastRowFirstColumn="0" w:lastRowLastColumn="0"/>
+        </w:trPr>
+        <w:tc>
+          <w:tcPr>
+            <w:cnfStyle w:val="001000000000" w:firstRow="0" w:lastRow="0" w:firstColumn="1" w:lastColumn="0" w:oddVBand="0" w:evenVBand="0" w:oddHBand="0" w:evenHBand="0" w:firstRowFirstColumn="0" w:firstRowLastColumn="0" w:lastRowFirstColumn="0" w:lastRowLastColumn="0"/>
+            <w:tcW w:w="8494" w:type="dxa"/>
+            <w:gridSpan w:val="2"/>
+          </w:tcPr>
+          <w:p>
+            <w:pPr>
+              <w:jc w:val="center"/>
+            </w:pPr>
+            <w:r>
+              <w:t>Cenário Principal</w:t>
+            </w:r>
+          </w:p>
+        </w:tc>
+      </w:tr>
+      <w:tr>
+        <w:tc>
+          <w:tcPr>
+            <w:cnfStyle w:val="001000000000" w:firstRow="0" w:lastRow="0" w:firstColumn="1" w:lastColumn="0" w:oddVBand="0" w:evenVBand="0" w:oddHBand="0" w:evenHBand="0" w:firstRowFirstColumn="0" w:firstRowLastColumn="0" w:lastRowFirstColumn="0" w:lastRowLastColumn="0"/>
+            <w:tcW w:w="4247" w:type="dxa"/>
+          </w:tcPr>
+          <w:p>
+            <w:pPr>
+              <w:jc w:val="center"/>
+            </w:pPr>
+            <w:r>
+              <w:t>Ações do Ator</w:t>
+            </w:r>
+          </w:p>
+        </w:tc>
+        <w:tc>
+          <w:tcPr>
+            <w:tcW w:w="4247" w:type="dxa"/>
+          </w:tcPr>
+          <w:p>
+            <w:pPr>
+              <w:jc w:val="center"/>
+              <w:cnfStyle w:val="000000000000" w:firstRow="0" w:lastRow="0" w:firstColumn="0" w:lastColumn="0" w:oddVBand="0" w:evenVBand="0" w:oddHBand="0" w:evenHBand="0" w:firstRowFirstColumn="0" w:firstRowLastColumn="0" w:lastRowFirstColumn="0" w:lastRowLastColumn="0"/>
+              <w:rPr>
+                <w:b/>
+              </w:rPr>
+            </w:pPr>
+            <w:r>
+              <w:rPr>
+                <w:b/>
+              </w:rPr>
+              <w:t>Ações do sistema</w:t>
+            </w:r>
+          </w:p>
+        </w:tc>
+      </w:tr>
+      <w:tr>
+        <w:trPr>
+          <w:cnfStyle w:val="000000100000" w:firstRow="0" w:lastRow="0" w:firstColumn="0" w:lastColumn="0" w:oddVBand="0" w:evenVBand="0" w:oddHBand="1" w:evenHBand="0" w:firstRowFirstColumn="0" w:firstRowLastColumn="0" w:lastRowFirstColumn="0" w:lastRowLastColumn="0"/>
+        </w:trPr>
+        <w:tc>
+          <w:tcPr>
+            <w:cnfStyle w:val="001000000000" w:firstRow="0" w:lastRow="0" w:firstColumn="1" w:lastColumn="0" w:oddVBand="0" w:evenVBand="0" w:oddHBand="0" w:evenHBand="0" w:firstRowFirstColumn="0" w:firstRowLastColumn="0" w:lastRowFirstColumn="0" w:lastRowLastColumn="0"/>
+            <w:tcW w:w="4247" w:type="dxa"/>
+          </w:tcPr>
+          <w:p/>
+        </w:tc>
+        <w:tc>
+          <w:tcPr>
+            <w:tcW w:w="4247" w:type="dxa"/>
+          </w:tcPr>
+          <w:p>
+            <w:pPr>
+              <w:cnfStyle w:val="000000100000" w:firstRow="0" w:lastRow="0" w:firstColumn="0" w:lastColumn="0" w:oddVBand="0" w:evenVBand="0" w:oddHBand="1" w:evenHBand="0" w:firstRowFirstColumn="0" w:firstRowLastColumn="0" w:lastRowFirstColumn="0" w:lastRowLastColumn="0"/>
+            </w:pPr>
+            <w:r>
+              <w:t>1. O sistema identifica o tipo de utilizador.</w:t>
+            </w:r>
+          </w:p>
+        </w:tc>
+      </w:tr>
+      <w:tr>
+        <w:tc>
+          <w:tcPr>
+            <w:cnfStyle w:val="001000000000" w:firstRow="0" w:lastRow="0" w:firstColumn="1" w:lastColumn="0" w:oddVBand="0" w:evenVBand="0" w:oddHBand="0" w:evenHBand="0" w:firstRowFirstColumn="0" w:firstRowLastColumn="0" w:lastRowFirstColumn="0" w:lastRowLastColumn="0"/>
+            <w:tcW w:w="4247" w:type="dxa"/>
+          </w:tcPr>
+          <w:p/>
+        </w:tc>
+        <w:tc>
+          <w:tcPr>
+            <w:tcW w:w="4247" w:type="dxa"/>
+          </w:tcPr>
+          <w:p>
+            <w:pPr>
+              <w:cnfStyle w:val="000000000000" w:firstRow="0" w:lastRow="0" w:firstColumn="0" w:lastColumn="0" w:oddVBand="0" w:evenVBand="0" w:oddHBand="0" w:evenHBand="0" w:firstRowFirstColumn="0" w:firstRowLastColumn="0" w:lastRowFirstColumn="0" w:lastRowLastColumn="0"/>
+            </w:pPr>
+            <w:r>
+              <w:t>2. O sistema verifica o estado da conta.</w:t>
+            </w:r>
+          </w:p>
+        </w:tc>
+      </w:tr>
+      <w:tr>
+        <w:trPr>
+          <w:cnfStyle w:val="000000100000" w:firstRow="0" w:lastRow="0" w:firstColumn="0" w:lastColumn="0" w:oddVBand="0" w:evenVBand="0" w:oddHBand="1" w:evenHBand="0" w:firstRowFirstColumn="0" w:firstRowLastColumn="0" w:lastRowFirstColumn="0" w:lastRowLastColumn="0"/>
+        </w:trPr>
+        <w:tc>
+          <w:tcPr>
+            <w:cnfStyle w:val="001000000000" w:firstRow="0" w:lastRow="0" w:firstColumn="1" w:lastColumn="0" w:oddVBand="0" w:evenVBand="0" w:oddHBand="0" w:evenHBand="0" w:firstRowFirstColumn="0" w:firstRowLastColumn="0" w:lastRowFirstColumn="0" w:lastRowLastColumn="0"/>
+            <w:tcW w:w="4247" w:type="dxa"/>
+          </w:tcPr>
+          <w:p/>
+        </w:tc>
+        <w:tc>
+          <w:tcPr>
+            <w:tcW w:w="4247" w:type="dxa"/>
+          </w:tcPr>
+          <w:p>
+            <w:pPr>
+              <w:cnfStyle w:val="000000100000" w:firstRow="0" w:lastRow="0" w:firstColumn="0" w:lastColumn="0" w:oddVBand="0" w:evenVBand="0" w:oddHBand="1" w:evenHBand="0" w:firstRowFirstColumn="0" w:firstRowLastColumn="0" w:lastRowFirstColumn="0" w:lastRowLastColumn="0"/>
+            </w:pPr>
+            <w:r>
+              <w:t>3. O sistema valida a permissão para a ação.</w:t>
+            </w:r>
+          </w:p>
+        </w:tc>
+      </w:tr>
+      <w:tr>
+        <w:tc>
+          <w:tcPr>
+            <w:cnfStyle w:val="001000000000" w:firstRow="0" w:lastRow="0" w:firstColumn="1" w:lastColumn="0" w:oddVBand="0" w:evenVBand="0" w:oddHBand="0" w:evenHBand="0" w:firstRowFirstColumn="0" w:firstRowLastColumn="0" w:lastRowFirstColumn="0" w:lastRowLastColumn="0"/>
+            <w:tcW w:w="4247" w:type="dxa"/>
+          </w:tcPr>
+          <w:p>
+            <w:r>
+              <w:t>Restrições/Validações</w:t>
+            </w:r>
+          </w:p>
+        </w:tc>
+        <w:tc>
+          <w:tcPr>
+            <w:tcW w:w="4247" w:type="dxa"/>
+          </w:tcPr>
+          <w:p>
+            <w:pPr>
+              <w:cnfStyle w:val="000000000000" w:firstRow="0" w:lastRow="0" w:firstColumn="0" w:lastColumn="0" w:oddVBand="0" w:evenVBand="0" w:oddHBand="0" w:evenHBand="0" w:firstRowFirstColumn="0" w:firstRowLastColumn="0" w:lastRowFirstColumn="0" w:lastRowLastColumn="0"/>
+            </w:pPr>
+            <w:r>
+              <w:t>3a. Utilizador suspenso → ação bloqueada.</w:t>
+            </w:r>
+            <w:r>
+              <w:br/>
+              <w:t>3b. Permissão insuficiente → acesso negado.</w:t>
+            </w:r>
+            <w:r>
+              <w:br/>
+              <w:t>3c. Utilizador banido → acesso ao sistema bloqueado.</w:t>
+            </w:r>
+            <w:bookmarkStart w:id="0" w:name="_GoBack"/>
+            <w:bookmarkEnd w:id="0"/>
+          </w:p>
+        </w:tc>
+      </w:tr>
+    </w:tbl>
     <w:p/>
     <w:sectPr>
       <w:pgSz w:w="11906" w:h="16838"/>
@@ -7757,7 +8549,7 @@
 </file>
 
 <file path=customXml/itemProps1.xml><?xml version="1.0" encoding="utf-8"?>
-<ds:datastoreItem xmlns:ds="http://schemas.openxmlformats.org/officeDocument/2006/customXml" ds:itemID="{43CED7D6-9EB8-4A9D-930A-D79FA58B0E8F}">
+<ds:datastoreItem xmlns:ds="http://schemas.openxmlformats.org/officeDocument/2006/customXml" ds:itemID="{2D85A191-4800-40CB-BEF8-349DCAA88E78}">
   <ds:schemaRefs>
     <ds:schemaRef ds:uri="http://schemas.openxmlformats.org/officeDocument/2006/bibliography"/>
   </ds:schemaRefs>

</xml_diff>